<commit_message>
document: support for embedding images in headers
Fixes #150
</commit_message>
<xml_diff>
--- a/_examples/document/header-footer/header-footer.docx
+++ b/_examples/document/header-footer/header-footer.docx
@@ -71,6 +71,38 @@
       <w:tab/>
       <w:t>My Document Title</w:t>
     </w:r>
+    <w:r>
+      <w:drawing>
+        <wp:inline xmlns="http://schemas.openxmlformats.org/drawingml/2006/wordprocessingDrawing" xmlns:a="http://schemas.openxmlformats.org/drawingml/2006/main" xmlns:pic="http://schemas.openxmlformats.org/drawingml/2006/picture" xmlns:r="http://schemas.openxmlformats.org/officeDocument/2006/relationships" xmlns:w="http://schemas.openxmlformats.org/wordprocessingml/2006/main" xmlns:wp="http://schemas.openxmlformats.org/drawingml/2006/wordprocessingDrawing" xmlns:xml="http://www.w3.org/XML/1998/namespace" distT="0" distB="0" distL="0" distR="0">
+          <wp:extent cx="914400" cy="914400"/>
+          <wp:docPr id="449512514" name=""/>
+          <wp:cNvGraphicFramePr/>
+          <a:graphic>
+            <a:graphicData uri="http://schemas.openxmlformats.org/drawingml/2006/picture">
+              <pic:pic xmlns="http://schemas.openxmlformats.org/drawingml/2006/picture" xmlns:pic="http://schemas.openxmlformats.org/drawingml/2006/picture" xmlns:xml="http://www.w3.org/XML/1998/namespace">
+                <pic:nvPicPr>
+                  <pic:cNvPr id="449512514" name=""/>
+                  <pic:cNvPicPr/>
+                </pic:nvPicPr>
+                <pic:blipFill>
+                  <a:blip r:embed="rId1"/>
+                  <a:stretch>
+                    <a:fillRect/>
+                  </a:stretch>
+                </pic:blipFill>
+                <pic:spPr>
+                  <a:xfrm>
+                    <a:off x="0" y="0"/>
+                    <a:ext cx="400" cy="400"/>
+                  </a:xfrm>
+                  <a:prstGeom prst="rect"/>
+                </pic:spPr>
+              </pic:pic>
+            </a:graphicData>
+          </a:graphic>
+        </wp:inline>
+      </w:drawing>
+    </w:r>
   </w:p>
 </w:hdr>
 </file>
@@ -78,131 +110,123 @@
 <file path=word/numbering.xml><?xml version="1.0" encoding="utf-8"?>
 <w:numbering xmlns="http://schemas.openxmlformats.org/wordprocessingml/2006/main" xmlns:a="http://schemas.openxmlformats.org/drawingml/2006/main" xmlns:m="http://schemas.openxmlformats.org/officeDocument/2006/math" xmlns:ma="http://schemas.openxmlformats.org/schemaLibrary/2006/main" xmlns:pic="http://schemas.openxmlformats.org/drawingml/2006/picture" xmlns:r="http://schemas.openxmlformats.org/officeDocument/2006/relationships" xmlns:s="http://schemas.openxmlformats.org/officeDocument/2006/sharedTypes" xmlns:w="http://schemas.openxmlformats.org/wordprocessingml/2006/main" xmlns:wp="http://schemas.openxmlformats.org/drawingml/2006/wordprocessingDrawing" xmlns:xml="http://www.w3.org/XML/1998/namespace">
   <w:abstractNum w:abstractNumId="1">
+    <w:multiLevelType w:val="hybridMultilevel"/>
     <w:lvl w:ilvl="0">
       <w:start w:val="1"/>
-      <w:numFmt w:val="none"/>
-      <w:pStyle w:val="Heading1"/>
-      <w:suff w:val="nothing"/>
-      <w:lvlText w:val=""/>
-      <w:lvlJc w:val="left"/>
-      <w:pPr>
-        <w:tabs>
-          <w:tab w:val="num" w:pos="432"/>
-        </w:tabs>
-        <w:ind w:left="432" w:hanging="432"/>
-      </w:pPr>
+      <w:numFmt w:val="bullet"/>
+      <w:suff w:val="nothing"/>
+      <w:lvlText w:val=""/>
+      <w:lvlJc w:val="left"/>
+      <w:pPr>
+        <w:ind w:left="720" w:hanging="360"/>
+      </w:pPr>
+      <w:rPr>
+        <w:rFonts w:hint="default" w:ascii="Symbol" w:hAnsi="Symbol"/>
+      </w:rPr>
     </w:lvl>
     <w:lvl w:ilvl="1">
       <w:start w:val="1"/>
-      <w:numFmt w:val="none"/>
-      <w:pStyle w:val="Heading2"/>
-      <w:suff w:val="nothing"/>
-      <w:lvlText w:val=""/>
-      <w:lvlJc w:val="left"/>
-      <w:pPr>
-        <w:tabs>
-          <w:tab w:val="num" w:pos="576"/>
-        </w:tabs>
-        <w:ind w:left="576" w:hanging="576"/>
-      </w:pPr>
+      <w:numFmt w:val="bullet"/>
+      <w:suff w:val="nothing"/>
+      <w:lvlText w:val=""/>
+      <w:lvlJc w:val="left"/>
+      <w:pPr>
+        <w:ind w:left="1440" w:hanging="360"/>
+      </w:pPr>
+      <w:rPr>
+        <w:rFonts w:hint="default" w:ascii="Symbol" w:hAnsi="Symbol"/>
+      </w:rPr>
     </w:lvl>
     <w:lvl w:ilvl="2">
       <w:start w:val="1"/>
-      <w:numFmt w:val="none"/>
-      <w:pStyle w:val="Heading3"/>
-      <w:suff w:val="nothing"/>
-      <w:lvlText w:val=""/>
-      <w:lvlJc w:val="left"/>
-      <w:pPr>
-        <w:tabs>
-          <w:tab w:val="num" w:pos="720"/>
-        </w:tabs>
-        <w:ind w:left="720" w:hanging="720"/>
-      </w:pPr>
+      <w:numFmt w:val="bullet"/>
+      <w:suff w:val="nothing"/>
+      <w:lvlText w:val=""/>
+      <w:lvlJc w:val="left"/>
+      <w:pPr>
+        <w:ind w:left="2160" w:hanging="360"/>
+      </w:pPr>
+      <w:rPr>
+        <w:rFonts w:hint="default" w:ascii="Symbol" w:hAnsi="Symbol"/>
+      </w:rPr>
     </w:lvl>
     <w:lvl w:ilvl="3">
       <w:start w:val="1"/>
-      <w:numFmt w:val="none"/>
-      <w:pStyle w:val="Heading4"/>
-      <w:suff w:val="nothing"/>
-      <w:lvlText w:val=""/>
-      <w:lvlJc w:val="left"/>
-      <w:pPr>
-        <w:tabs>
-          <w:tab w:val="num" w:pos="864"/>
-        </w:tabs>
-        <w:ind w:left="864" w:hanging="864"/>
-      </w:pPr>
+      <w:numFmt w:val="bullet"/>
+      <w:suff w:val="nothing"/>
+      <w:lvlText w:val=""/>
+      <w:lvlJc w:val="left"/>
+      <w:pPr>
+        <w:ind w:left="2880" w:hanging="360"/>
+      </w:pPr>
+      <w:rPr>
+        <w:rFonts w:hint="default" w:ascii="Symbol" w:hAnsi="Symbol"/>
+      </w:rPr>
     </w:lvl>
     <w:lvl w:ilvl="4">
       <w:start w:val="1"/>
-      <w:numFmt w:val="none"/>
-      <w:pStyle w:val="Heading5"/>
-      <w:suff w:val="nothing"/>
-      <w:lvlText w:val=""/>
-      <w:lvlJc w:val="left"/>
-      <w:pPr>
-        <w:tabs>
-          <w:tab w:val="num" w:pos="1008"/>
-        </w:tabs>
-        <w:ind w:left="1008" w:hanging="1008"/>
-      </w:pPr>
+      <w:numFmt w:val="bullet"/>
+      <w:suff w:val="nothing"/>
+      <w:lvlText w:val=""/>
+      <w:lvlJc w:val="left"/>
+      <w:pPr>
+        <w:ind w:left="3600" w:hanging="360"/>
+      </w:pPr>
+      <w:rPr>
+        <w:rFonts w:hint="default" w:ascii="Symbol" w:hAnsi="Symbol"/>
+      </w:rPr>
     </w:lvl>
     <w:lvl w:ilvl="5">
       <w:start w:val="1"/>
-      <w:numFmt w:val="none"/>
-      <w:pStyle w:val="Heading6"/>
-      <w:suff w:val="nothing"/>
-      <w:lvlText w:val=""/>
-      <w:lvlJc w:val="left"/>
-      <w:pPr>
-        <w:tabs>
-          <w:tab w:val="num" w:pos="1152"/>
-        </w:tabs>
-        <w:ind w:left="1152" w:hanging="1152"/>
-      </w:pPr>
+      <w:numFmt w:val="bullet"/>
+      <w:suff w:val="nothing"/>
+      <w:lvlText w:val=""/>
+      <w:lvlJc w:val="left"/>
+      <w:pPr>
+        <w:ind w:left="4320" w:hanging="360"/>
+      </w:pPr>
+      <w:rPr>
+        <w:rFonts w:hint="default" w:ascii="Symbol" w:hAnsi="Symbol"/>
+      </w:rPr>
     </w:lvl>
     <w:lvl w:ilvl="6">
       <w:start w:val="1"/>
-      <w:numFmt w:val="none"/>
-      <w:pStyle w:val="Heading7"/>
-      <w:suff w:val="nothing"/>
-      <w:lvlText w:val=""/>
-      <w:lvlJc w:val="left"/>
-      <w:pPr>
-        <w:tabs>
-          <w:tab w:val="num" w:pos="1296"/>
-        </w:tabs>
-        <w:ind w:left="1296" w:hanging="1296"/>
-      </w:pPr>
+      <w:numFmt w:val="bullet"/>
+      <w:suff w:val="nothing"/>
+      <w:lvlText w:val=""/>
+      <w:lvlJc w:val="left"/>
+      <w:pPr>
+        <w:ind w:left="5040" w:hanging="360"/>
+      </w:pPr>
+      <w:rPr>
+        <w:rFonts w:hint="default" w:ascii="Symbol" w:hAnsi="Symbol"/>
+      </w:rPr>
     </w:lvl>
     <w:lvl w:ilvl="7">
       <w:start w:val="1"/>
-      <w:numFmt w:val="none"/>
-      <w:pStyle w:val="Heading8"/>
-      <w:suff w:val="nothing"/>
-      <w:lvlText w:val=""/>
-      <w:lvlJc w:val="left"/>
-      <w:pPr>
-        <w:tabs>
-          <w:tab w:val="num" w:pos="1440"/>
-        </w:tabs>
-        <w:ind w:left="1440" w:hanging="1440"/>
-      </w:pPr>
+      <w:numFmt w:val="bullet"/>
+      <w:suff w:val="nothing"/>
+      <w:lvlText w:val=""/>
+      <w:lvlJc w:val="left"/>
+      <w:pPr>
+        <w:ind w:left="5760" w:hanging="360"/>
+      </w:pPr>
+      <w:rPr>
+        <w:rFonts w:hint="default" w:ascii="Symbol" w:hAnsi="Symbol"/>
+      </w:rPr>
     </w:lvl>
     <w:lvl w:ilvl="8">
       <w:start w:val="1"/>
-      <w:numFmt w:val="none"/>
-      <w:pStyle w:val="Heading9"/>
-      <w:suff w:val="nothing"/>
-      <w:lvlText w:val=""/>
-      <w:lvlJc w:val="left"/>
-      <w:pPr>
-        <w:tabs>
-          <w:tab w:val="num" w:pos="1584"/>
-        </w:tabs>
-        <w:ind w:left="1584" w:hanging="1584"/>
-      </w:pPr>
+      <w:numFmt w:val="bullet"/>
+      <w:suff w:val="nothing"/>
+      <w:lvlText w:val=""/>
+      <w:lvlJc w:val="left"/>
+      <w:pPr>
+        <w:ind w:left="6480" w:hanging="360"/>
+      </w:pPr>
+      <w:rPr>
+        <w:rFonts w:hint="default" w:ascii="Symbol" w:hAnsi="Symbol"/>
+      </w:rPr>
     </w:lvl>
   </w:abstractNum>
   <w:num w:numId="1">

</xml_diff>